<commit_message>
docs(qa): :books: update lab#4 reports
</commit_message>
<xml_diff>
--- a/6 тпо/лабораторные/lab4/docs/report.docx
+++ b/6 тпо/лабораторные/lab4/docs/report.docx
@@ -1017,12 +1017,12 @@
           <wp:inline distB="114300" distT="114300" distL="114300" distR="114300">
             <wp:extent cx="1866900" cy="1866900"/>
             <wp:effectExtent b="0" l="0" r="0" t="0"/>
-            <wp:docPr id="6" name="image12.png"/>
+            <wp:docPr id="12" name="image6.png"/>
             <a:graphic>
               <a:graphicData uri="http://schemas.openxmlformats.org/drawingml/2006/picture">
                 <pic:pic>
                   <pic:nvPicPr>
-                    <pic:cNvPr id="0" name="image12.png"/>
+                    <pic:cNvPr id="0" name="image6.png"/>
                     <pic:cNvPicPr preferRelativeResize="0"/>
                   </pic:nvPicPr>
                   <pic:blipFill>
@@ -1176,12 +1176,12 @@
           <wp:inline distB="114300" distT="114300" distL="114300" distR="114300">
             <wp:extent cx="3590925" cy="4743450"/>
             <wp:effectExtent b="0" l="0" r="0" t="0"/>
-            <wp:docPr id="5" name="image5.png"/>
+            <wp:docPr id="11" name="image11.png"/>
             <a:graphic>
               <a:graphicData uri="http://schemas.openxmlformats.org/drawingml/2006/picture">
                 <pic:pic>
                   <pic:nvPicPr>
-                    <pic:cNvPr id="0" name="image5.png"/>
+                    <pic:cNvPr id="0" name="image11.png"/>
                     <pic:cNvPicPr preferRelativeResize="0"/>
                   </pic:nvPicPr>
                   <pic:blipFill>
@@ -1289,12 +1289,12 @@
           <wp:inline distB="114300" distT="114300" distL="114300" distR="114300">
             <wp:extent cx="5939480" cy="4419600"/>
             <wp:effectExtent b="0" l="0" r="0" t="0"/>
-            <wp:docPr id="4" name="image4.png"/>
+            <wp:docPr id="9" name="image3.png"/>
             <a:graphic>
               <a:graphicData uri="http://schemas.openxmlformats.org/drawingml/2006/picture">
                 <pic:pic>
                   <pic:nvPicPr>
-                    <pic:cNvPr id="0" name="image4.png"/>
+                    <pic:cNvPr id="0" name="image3.png"/>
                     <pic:cNvPicPr preferRelativeResize="0"/>
                   </pic:nvPicPr>
                   <pic:blipFill>
@@ -1401,12 +1401,12 @@
           <wp:inline distB="114300" distT="114300" distL="114300" distR="114300">
             <wp:extent cx="5939480" cy="2374900"/>
             <wp:effectExtent b="0" l="0" r="0" t="0"/>
-            <wp:docPr id="31" name="image28.png"/>
+            <wp:docPr id="32" name="image27.png"/>
             <a:graphic>
               <a:graphicData uri="http://schemas.openxmlformats.org/drawingml/2006/picture">
                 <pic:pic>
                   <pic:nvPicPr>
-                    <pic:cNvPr id="0" name="image28.png"/>
+                    <pic:cNvPr id="0" name="image27.png"/>
                     <pic:cNvPicPr preferRelativeResize="0"/>
                   </pic:nvPicPr>
                   <pic:blipFill>
@@ -1513,12 +1513,12 @@
           <wp:inline distB="114300" distT="114300" distL="114300" distR="114300">
             <wp:extent cx="5257800" cy="2324100"/>
             <wp:effectExtent b="0" l="0" r="0" t="0"/>
-            <wp:docPr id="13" name="image6.png"/>
+            <wp:docPr id="16" name="image2.png"/>
             <a:graphic>
               <a:graphicData uri="http://schemas.openxmlformats.org/drawingml/2006/picture">
                 <pic:pic>
                   <pic:nvPicPr>
-                    <pic:cNvPr id="0" name="image6.png"/>
+                    <pic:cNvPr id="0" name="image2.png"/>
                     <pic:cNvPicPr preferRelativeResize="0"/>
                   </pic:nvPicPr>
                   <pic:blipFill>
@@ -1606,12 +1606,12 @@
           <wp:inline distB="114300" distT="114300" distL="114300" distR="114300">
             <wp:extent cx="5638800" cy="2324100"/>
             <wp:effectExtent b="0" l="0" r="0" t="0"/>
-            <wp:docPr id="33" name="image31.png"/>
+            <wp:docPr id="33" name="image23.png"/>
             <a:graphic>
               <a:graphicData uri="http://schemas.openxmlformats.org/drawingml/2006/picture">
                 <pic:pic>
                   <pic:nvPicPr>
-                    <pic:cNvPr id="0" name="image31.png"/>
+                    <pic:cNvPr id="0" name="image23.png"/>
                     <pic:cNvPicPr preferRelativeResize="0"/>
                   </pic:nvPicPr>
                   <pic:blipFill>
@@ -1697,12 +1697,12 @@
           <wp:inline distB="114300" distT="114300" distL="114300" distR="114300">
             <wp:extent cx="5939480" cy="1244600"/>
             <wp:effectExtent b="0" l="0" r="0" t="0"/>
-            <wp:docPr id="34" name="image33.png"/>
+            <wp:docPr id="34" name="image28.png"/>
             <a:graphic>
               <a:graphicData uri="http://schemas.openxmlformats.org/drawingml/2006/picture">
                 <pic:pic>
                   <pic:nvPicPr>
-                    <pic:cNvPr id="0" name="image33.png"/>
+                    <pic:cNvPr id="0" name="image28.png"/>
                     <pic:cNvPicPr preferRelativeResize="0"/>
                   </pic:nvPicPr>
                   <pic:blipFill>
@@ -1806,12 +1806,12 @@
           <wp:inline distB="114300" distT="114300" distL="114300" distR="114300">
             <wp:extent cx="5939480" cy="1244600"/>
             <wp:effectExtent b="0" l="0" r="0" t="0"/>
-            <wp:docPr id="7" name="image8.png"/>
+            <wp:docPr id="13" name="image15.png"/>
             <a:graphic>
               <a:graphicData uri="http://schemas.openxmlformats.org/drawingml/2006/picture">
                 <pic:pic>
                   <pic:nvPicPr>
-                    <pic:cNvPr id="0" name="image8.png"/>
+                    <pic:cNvPr id="0" name="image15.png"/>
                     <pic:cNvPicPr preferRelativeResize="0"/>
                   </pic:nvPicPr>
                   <pic:blipFill>
@@ -1919,12 +1919,12 @@
           <wp:inline distB="114300" distT="114300" distL="114300" distR="114300">
             <wp:extent cx="5939480" cy="1638300"/>
             <wp:effectExtent b="0" l="0" r="0" t="0"/>
-            <wp:docPr id="9" name="image10.png"/>
+            <wp:docPr id="14" name="image17.png"/>
             <a:graphic>
               <a:graphicData uri="http://schemas.openxmlformats.org/drawingml/2006/picture">
                 <pic:pic>
                   <pic:nvPicPr>
-                    <pic:cNvPr id="0" name="image10.png"/>
+                    <pic:cNvPr id="0" name="image17.png"/>
                     <pic:cNvPicPr preferRelativeResize="0"/>
                   </pic:nvPicPr>
                   <pic:blipFill>
@@ -2009,12 +2009,12 @@
           <wp:inline distB="114300" distT="114300" distL="114300" distR="114300">
             <wp:extent cx="5939480" cy="3035300"/>
             <wp:effectExtent b="0" l="0" r="0" t="0"/>
-            <wp:docPr id="37" name="image36.png"/>
+            <wp:docPr id="37" name="image35.png"/>
             <a:graphic>
               <a:graphicData uri="http://schemas.openxmlformats.org/drawingml/2006/picture">
                 <pic:pic>
                   <pic:nvPicPr>
-                    <pic:cNvPr id="0" name="image36.png"/>
+                    <pic:cNvPr id="0" name="image35.png"/>
                     <pic:cNvPicPr preferRelativeResize="0"/>
                   </pic:nvPicPr>
                   <pic:blipFill>
@@ -2062,7 +2062,7 @@
           <wp:inline distB="114300" distT="114300" distL="114300" distR="114300">
             <wp:extent cx="5939480" cy="1358900"/>
             <wp:effectExtent b="0" l="0" r="0" t="0"/>
-            <wp:docPr id="18" name="image18.png"/>
+            <wp:docPr id="17" name="image18.png"/>
             <a:graphic>
               <a:graphicData uri="http://schemas.openxmlformats.org/drawingml/2006/picture">
                 <pic:pic>
@@ -2115,12 +2115,12 @@
           <wp:inline distB="114300" distT="114300" distL="114300" distR="114300">
             <wp:extent cx="5939480" cy="2209800"/>
             <wp:effectExtent b="0" l="0" r="0" t="0"/>
-            <wp:docPr id="22" name="image19.png"/>
+            <wp:docPr id="21" name="image8.png"/>
             <a:graphic>
               <a:graphicData uri="http://schemas.openxmlformats.org/drawingml/2006/picture">
                 <pic:pic>
                   <pic:nvPicPr>
-                    <pic:cNvPr id="0" name="image19.png"/>
+                    <pic:cNvPr id="0" name="image8.png"/>
                     <pic:cNvPicPr preferRelativeResize="0"/>
                   </pic:nvPicPr>
                   <pic:blipFill>
@@ -2168,12 +2168,12 @@
           <wp:inline distB="114300" distT="114300" distL="114300" distR="114300">
             <wp:extent cx="4849178" cy="1989406"/>
             <wp:effectExtent b="0" l="0" r="0" t="0"/>
-            <wp:docPr id="23" name="image22.png"/>
+            <wp:docPr id="22" name="image21.png"/>
             <a:graphic>
               <a:graphicData uri="http://schemas.openxmlformats.org/drawingml/2006/picture">
                 <pic:pic>
                   <pic:nvPicPr>
-                    <pic:cNvPr id="0" name="image22.png"/>
+                    <pic:cNvPr id="0" name="image21.png"/>
                     <pic:cNvPicPr preferRelativeResize="0"/>
                   </pic:nvPicPr>
                   <pic:blipFill>
@@ -2221,12 +2221,12 @@
           <wp:inline distB="114300" distT="114300" distL="114300" distR="114300">
             <wp:extent cx="4906328" cy="2107205"/>
             <wp:effectExtent b="0" l="0" r="0" t="0"/>
-            <wp:docPr id="1" name="image1.png"/>
+            <wp:docPr id="3" name="image12.png"/>
             <a:graphic>
               <a:graphicData uri="http://schemas.openxmlformats.org/drawingml/2006/picture">
                 <pic:pic>
                   <pic:nvPicPr>
-                    <pic:cNvPr id="0" name="image1.png"/>
+                    <pic:cNvPr id="0" name="image12.png"/>
                     <pic:cNvPicPr preferRelativeResize="0"/>
                   </pic:nvPicPr>
                   <pic:blipFill>
@@ -2274,12 +2274,12 @@
           <wp:inline distB="114300" distT="114300" distL="114300" distR="114300">
             <wp:extent cx="4896803" cy="2103114"/>
             <wp:effectExtent b="0" l="0" r="0" t="0"/>
-            <wp:docPr id="26" name="image30.png"/>
+            <wp:docPr id="26" name="image26.png"/>
             <a:graphic>
               <a:graphicData uri="http://schemas.openxmlformats.org/drawingml/2006/picture">
                 <pic:pic>
                   <pic:nvPicPr>
-                    <pic:cNvPr id="0" name="image30.png"/>
+                    <pic:cNvPr id="0" name="image26.png"/>
                     <pic:cNvPicPr preferRelativeResize="0"/>
                   </pic:nvPicPr>
                   <pic:blipFill>
@@ -2327,12 +2327,12 @@
           <wp:inline distB="114300" distT="114300" distL="114300" distR="114300">
             <wp:extent cx="4982528" cy="1700767"/>
             <wp:effectExtent b="0" l="0" r="0" t="0"/>
-            <wp:docPr id="19" name="image24.png"/>
+            <wp:docPr id="18" name="image20.png"/>
             <a:graphic>
               <a:graphicData uri="http://schemas.openxmlformats.org/drawingml/2006/picture">
                 <pic:pic>
                   <pic:nvPicPr>
-                    <pic:cNvPr id="0" name="image24.png"/>
+                    <pic:cNvPr id="0" name="image20.png"/>
                     <pic:cNvPicPr preferRelativeResize="0"/>
                   </pic:nvPicPr>
                   <pic:blipFill>
@@ -2458,12 +2458,12 @@
             <wp:extent cx="2734628" cy="860901"/>
             <wp:effectExtent b="0" l="0" r="0" t="0"/>
             <wp:wrapSquare wrapText="bothSides" distB="114300" distT="114300" distL="114300" distR="114300"/>
-            <wp:docPr id="35" name="image38.png"/>
+            <wp:docPr id="35" name="image37.png"/>
             <a:graphic>
               <a:graphicData uri="http://schemas.openxmlformats.org/drawingml/2006/picture">
                 <pic:pic>
                   <pic:nvPicPr>
-                    <pic:cNvPr id="0" name="image38.png"/>
+                    <pic:cNvPr id="0" name="image37.png"/>
                     <pic:cNvPicPr preferRelativeResize="0"/>
                   </pic:nvPicPr>
                   <pic:blipFill>
@@ -2506,12 +2506,12 @@
           <wp:inline distB="114300" distT="114300" distL="114300" distR="114300">
             <wp:extent cx="2867978" cy="873235"/>
             <wp:effectExtent b="0" l="0" r="0" t="0"/>
-            <wp:docPr id="30" name="image37.png"/>
+            <wp:docPr id="31" name="image38.png"/>
             <a:graphic>
               <a:graphicData uri="http://schemas.openxmlformats.org/drawingml/2006/picture">
                 <pic:pic>
                   <pic:nvPicPr>
-                    <pic:cNvPr id="0" name="image37.png"/>
+                    <pic:cNvPr id="0" name="image38.png"/>
                     <pic:cNvPicPr preferRelativeResize="0"/>
                   </pic:nvPicPr>
                   <pic:blipFill>
@@ -2577,12 +2577,12 @@
           <wp:inline distB="114300" distT="114300" distL="114300" distR="114300">
             <wp:extent cx="3382328" cy="1882339"/>
             <wp:effectExtent b="0" l="0" r="0" t="0"/>
-            <wp:docPr id="10" name="image7.png"/>
+            <wp:docPr id="15" name="image1.png"/>
             <a:graphic>
               <a:graphicData uri="http://schemas.openxmlformats.org/drawingml/2006/picture">
                 <pic:pic>
                   <pic:nvPicPr>
-                    <pic:cNvPr id="0" name="image7.png"/>
+                    <pic:cNvPr id="0" name="image1.png"/>
                     <pic:cNvPicPr preferRelativeResize="0"/>
                   </pic:nvPicPr>
                   <pic:blipFill>
@@ -2648,12 +2648,12 @@
           <wp:inline distB="114300" distT="114300" distL="114300" distR="114300">
             <wp:extent cx="5939480" cy="749300"/>
             <wp:effectExtent b="0" l="0" r="0" t="0"/>
-            <wp:docPr id="25" name="image20.png"/>
+            <wp:docPr id="25" name="image19.png"/>
             <a:graphic>
               <a:graphicData uri="http://schemas.openxmlformats.org/drawingml/2006/picture">
                 <pic:pic>
                   <pic:nvPicPr>
-                    <pic:cNvPr id="0" name="image20.png"/>
+                    <pic:cNvPr id="0" name="image19.png"/>
                     <pic:cNvPicPr preferRelativeResize="0"/>
                   </pic:nvPicPr>
                   <pic:blipFill>
@@ -2783,12 +2783,12 @@
             <wp:extent cx="3624086" cy="2578676"/>
             <wp:effectExtent b="0" l="0" r="0" t="0"/>
             <wp:wrapSquare wrapText="bothSides" distB="114300" distT="114300" distL="114300" distR="114300"/>
-            <wp:docPr id="29" name="image27.png"/>
+            <wp:docPr id="29" name="image31.png"/>
             <a:graphic>
               <a:graphicData uri="http://schemas.openxmlformats.org/drawingml/2006/picture">
                 <pic:pic>
                   <pic:nvPicPr>
-                    <pic:cNvPr id="0" name="image27.png"/>
+                    <pic:cNvPr id="0" name="image31.png"/>
                     <pic:cNvPicPr preferRelativeResize="0"/>
                   </pic:nvPicPr>
                   <pic:blipFill>
@@ -2831,12 +2831,12 @@
           <wp:inline distB="114300" distT="114300" distL="114300" distR="114300">
             <wp:extent cx="2391728" cy="1051101"/>
             <wp:effectExtent b="0" l="0" r="0" t="0"/>
-            <wp:docPr id="36" name="image32.png"/>
+            <wp:docPr id="36" name="image30.png"/>
             <a:graphic>
               <a:graphicData uri="http://schemas.openxmlformats.org/drawingml/2006/picture">
                 <pic:pic>
                   <pic:nvPicPr>
-                    <pic:cNvPr id="0" name="image32.png"/>
+                    <pic:cNvPr id="0" name="image30.png"/>
                     <pic:cNvPicPr preferRelativeResize="0"/>
                   </pic:nvPicPr>
                   <pic:blipFill>
@@ -2878,12 +2878,12 @@
             <wp:extent cx="2488608" cy="1201397"/>
             <wp:effectExtent b="0" l="0" r="0" t="0"/>
             <wp:wrapSquare wrapText="bothSides" distB="114300" distT="114300" distL="114300" distR="114300"/>
-            <wp:docPr id="21" name="image17.png"/>
+            <wp:docPr id="20" name="image5.png"/>
             <a:graphic>
               <a:graphicData uri="http://schemas.openxmlformats.org/drawingml/2006/picture">
                 <pic:pic>
                   <pic:nvPicPr>
-                    <pic:cNvPr id="0" name="image17.png"/>
+                    <pic:cNvPr id="0" name="image5.png"/>
                     <pic:cNvPicPr preferRelativeResize="0"/>
                   </pic:nvPicPr>
                   <pic:blipFill>
@@ -2928,12 +2928,12 @@
           <wp:inline distB="114300" distT="114300" distL="114300" distR="114300">
             <wp:extent cx="5939480" cy="2463800"/>
             <wp:effectExtent b="0" l="0" r="0" t="0"/>
-            <wp:docPr id="2" name="image2.png"/>
+            <wp:docPr id="5" name="image4.png"/>
             <a:graphic>
               <a:graphicData uri="http://schemas.openxmlformats.org/drawingml/2006/picture">
                 <pic:pic>
                   <pic:nvPicPr>
-                    <pic:cNvPr id="0" name="image2.png"/>
+                    <pic:cNvPr id="0" name="image4.png"/>
                     <pic:cNvPicPr preferRelativeResize="0"/>
                   </pic:nvPicPr>
                   <pic:blipFill>
@@ -3037,12 +3037,12 @@
           <wp:inline distB="114300" distT="114300" distL="114300" distR="114300">
             <wp:extent cx="5939480" cy="4013200"/>
             <wp:effectExtent b="0" l="0" r="0" t="0"/>
-            <wp:docPr id="27" name="image29.png"/>
+            <wp:docPr id="27" name="image34.png"/>
             <a:graphic>
               <a:graphicData uri="http://schemas.openxmlformats.org/drawingml/2006/picture">
                 <pic:pic>
                   <pic:nvPicPr>
-                    <pic:cNvPr id="0" name="image29.png"/>
+                    <pic:cNvPr id="0" name="image34.png"/>
                     <pic:cNvPicPr preferRelativeResize="0"/>
                   </pic:nvPicPr>
                   <pic:blipFill>
@@ -3090,12 +3090,12 @@
           <wp:inline distB="114300" distT="114300" distL="114300" distR="114300">
             <wp:extent cx="5939480" cy="317500"/>
             <wp:effectExtent b="0" l="0" r="0" t="0"/>
-            <wp:docPr id="38" name="image35.png"/>
+            <wp:docPr id="38" name="image29.png"/>
             <a:graphic>
               <a:graphicData uri="http://schemas.openxmlformats.org/drawingml/2006/picture">
                 <pic:pic>
                   <pic:nvPicPr>
-                    <pic:cNvPr id="0" name="image35.png"/>
+                    <pic:cNvPr id="0" name="image29.png"/>
                     <pic:cNvPicPr preferRelativeResize="0"/>
                   </pic:nvPicPr>
                   <pic:blipFill>
@@ -3193,7 +3193,7 @@
           <w:szCs w:val="24"/>
           <w:rtl w:val="0"/>
         </w:rPr>
-        <w:t xml:space="preserve">First failures observed at 81 concurrent users</w:t>
+        <w:t xml:space="preserve">First failures observed at 168 concurrent users</w:t>
       </w:r>
     </w:p>
     <w:p>
@@ -3249,14 +3249,14 @@
         </w:rPr>
         <w:drawing>
           <wp:inline distB="114300" distT="114300" distL="114300" distR="114300">
-            <wp:extent cx="5134928" cy="3423285"/>
+            <wp:extent cx="4772978" cy="3181985"/>
             <wp:effectExtent b="0" l="0" r="0" t="0"/>
-            <wp:docPr id="11" name="image14.png"/>
+            <wp:docPr id="2" name="image22.png"/>
             <a:graphic>
               <a:graphicData uri="http://schemas.openxmlformats.org/drawingml/2006/picture">
                 <pic:pic>
                   <pic:nvPicPr>
-                    <pic:cNvPr id="0" name="image14.png"/>
+                    <pic:cNvPr id="0" name="image22.png"/>
                     <pic:cNvPicPr preferRelativeResize="0"/>
                   </pic:nvPicPr>
                   <pic:blipFill>
@@ -3269,7 +3269,7 @@
                   <pic:spPr>
                     <a:xfrm>
                       <a:off x="0" y="0"/>
-                      <a:ext cx="5134928" cy="3423285"/>
+                      <a:ext cx="4772978" cy="3181985"/>
                     </a:xfrm>
                     <a:prstGeom prst="rect"/>
                     <a:ln/>
@@ -3326,12 +3326,12 @@
           <wp:inline distB="114300" distT="114300" distL="114300" distR="114300">
             <wp:extent cx="5939480" cy="3962400"/>
             <wp:effectExtent b="0" l="0" r="0" t="0"/>
-            <wp:docPr id="16" name="image21.png"/>
+            <wp:docPr id="8" name="image24.png"/>
             <a:graphic>
               <a:graphicData uri="http://schemas.openxmlformats.org/drawingml/2006/picture">
                 <pic:pic>
                   <pic:nvPicPr>
-                    <pic:cNvPr id="0" name="image21.png"/>
+                    <pic:cNvPr id="0" name="image24.png"/>
                     <pic:cNvPicPr preferRelativeResize="0"/>
                   </pic:nvPicPr>
                   <pic:blipFill>
@@ -3414,14 +3414,14 @@
         </w:rPr>
         <w:drawing>
           <wp:inline distB="114300" distT="114300" distL="114300" distR="114300">
-            <wp:extent cx="4401503" cy="2172536"/>
+            <wp:extent cx="4858703" cy="2405992"/>
             <wp:effectExtent b="0" l="0" r="0" t="0"/>
-            <wp:docPr id="20" name="image23.png"/>
+            <wp:docPr id="6" name="image13.png"/>
             <a:graphic>
               <a:graphicData uri="http://schemas.openxmlformats.org/drawingml/2006/picture">
                 <pic:pic>
                   <pic:nvPicPr>
-                    <pic:cNvPr id="0" name="image23.png"/>
+                    <pic:cNvPr id="0" name="image13.png"/>
                     <pic:cNvPicPr preferRelativeResize="0"/>
                   </pic:nvPicPr>
                   <pic:blipFill>
@@ -3434,7 +3434,7 @@
                   <pic:spPr>
                     <a:xfrm>
                       <a:off x="0" y="0"/>
-                      <a:ext cx="4401503" cy="2172536"/>
+                      <a:ext cx="4858703" cy="2405992"/>
                     </a:xfrm>
                     <a:prstGeom prst="rect"/>
                     <a:ln/>
@@ -3489,14 +3489,14 @@
         </w:rPr>
         <w:drawing>
           <wp:inline distB="114300" distT="114300" distL="114300" distR="114300">
-            <wp:extent cx="4020503" cy="2390395"/>
+            <wp:extent cx="4061764" cy="2448079"/>
             <wp:effectExtent b="0" l="0" r="0" t="0"/>
-            <wp:docPr id="3" name="image3.png"/>
+            <wp:docPr id="19" name="image10.png"/>
             <a:graphic>
               <a:graphicData uri="http://schemas.openxmlformats.org/drawingml/2006/picture">
                 <pic:pic>
                   <pic:nvPicPr>
-                    <pic:cNvPr id="0" name="image3.png"/>
+                    <pic:cNvPr id="0" name="image10.png"/>
                     <pic:cNvPicPr preferRelativeResize="0"/>
                   </pic:nvPicPr>
                   <pic:blipFill>
@@ -3509,7 +3509,7 @@
                   <pic:spPr>
                     <a:xfrm>
                       <a:off x="0" y="0"/>
-                      <a:ext cx="4020503" cy="2390395"/>
+                      <a:ext cx="4061764" cy="2448079"/>
                     </a:xfrm>
                     <a:prstGeom prst="rect"/>
                     <a:ln/>
@@ -3564,14 +3564,14 @@
         </w:rPr>
         <w:drawing>
           <wp:inline distB="114300" distT="114300" distL="114300" distR="114300">
-            <wp:extent cx="5939480" cy="2933700"/>
+            <wp:extent cx="4744403" cy="2562281"/>
             <wp:effectExtent b="0" l="0" r="0" t="0"/>
-            <wp:docPr id="17" name="image16.png"/>
+            <wp:docPr id="30" name="image33.png"/>
             <a:graphic>
               <a:graphicData uri="http://schemas.openxmlformats.org/drawingml/2006/picture">
                 <pic:pic>
                   <pic:nvPicPr>
-                    <pic:cNvPr id="0" name="image16.png"/>
+                    <pic:cNvPr id="0" name="image33.png"/>
                     <pic:cNvPicPr preferRelativeResize="0"/>
                   </pic:nvPicPr>
                   <pic:blipFill>
@@ -3584,7 +3584,7 @@
                   <pic:spPr>
                     <a:xfrm>
                       <a:off x="0" y="0"/>
-                      <a:ext cx="5939480" cy="2933700"/>
+                      <a:ext cx="4744403" cy="2562281"/>
                     </a:xfrm>
                     <a:prstGeom prst="rect"/>
                     <a:ln/>
@@ -3642,14 +3642,14 @@
         </w:rPr>
         <w:drawing>
           <wp:inline distB="114300" distT="114300" distL="114300" distR="114300">
-            <wp:extent cx="5939480" cy="3111500"/>
+            <wp:extent cx="5939480" cy="3213100"/>
             <wp:effectExtent b="0" l="0" r="0" t="0"/>
-            <wp:docPr id="8" name="image9.png"/>
+            <wp:docPr id="7" name="image14.png"/>
             <a:graphic>
               <a:graphicData uri="http://schemas.openxmlformats.org/drawingml/2006/picture">
                 <pic:pic>
                   <pic:nvPicPr>
-                    <pic:cNvPr id="0" name="image9.png"/>
+                    <pic:cNvPr id="0" name="image14.png"/>
                     <pic:cNvPicPr preferRelativeResize="0"/>
                   </pic:nvPicPr>
                   <pic:blipFill>
@@ -3662,7 +3662,7 @@
                   <pic:spPr>
                     <a:xfrm>
                       <a:off x="0" y="0"/>
-                      <a:ext cx="5939480" cy="3111500"/>
+                      <a:ext cx="5939480" cy="3213100"/>
                     </a:xfrm>
                     <a:prstGeom prst="rect"/>
                     <a:ln/>
@@ -3803,12 +3803,12 @@
           <wp:inline distB="114300" distT="114300" distL="114300" distR="114300">
             <wp:extent cx="5939480" cy="2946400"/>
             <wp:effectExtent b="0" l="0" r="0" t="0"/>
-            <wp:docPr id="28" name="image26.png"/>
+            <wp:docPr id="28" name="image36.png"/>
             <a:graphic>
               <a:graphicData uri="http://schemas.openxmlformats.org/drawingml/2006/picture">
                 <pic:pic>
                   <pic:nvPicPr>
-                    <pic:cNvPr id="0" name="image26.png"/>
+                    <pic:cNvPr id="0" name="image36.png"/>
                     <pic:cNvPicPr preferRelativeResize="0"/>
                   </pic:nvPicPr>
                   <pic:blipFill>
@@ -3877,14 +3877,14 @@
         </w:rPr>
         <w:drawing>
           <wp:inline distB="114300" distT="114300" distL="114300" distR="114300">
-            <wp:extent cx="5939480" cy="1981200"/>
+            <wp:extent cx="5939480" cy="1968500"/>
             <wp:effectExtent b="0" l="0" r="0" t="0"/>
-            <wp:docPr id="14" name="image13.png"/>
+            <wp:docPr id="10" name="image9.png"/>
             <a:graphic>
               <a:graphicData uri="http://schemas.openxmlformats.org/drawingml/2006/picture">
                 <pic:pic>
                   <pic:nvPicPr>
-                    <pic:cNvPr id="0" name="image13.png"/>
+                    <pic:cNvPr id="0" name="image9.png"/>
                     <pic:cNvPicPr preferRelativeResize="0"/>
                   </pic:nvPicPr>
                   <pic:blipFill>
@@ -3897,7 +3897,7 @@
                   <pic:spPr>
                     <a:xfrm>
                       <a:off x="0" y="0"/>
-                      <a:ext cx="5939480" cy="1981200"/>
+                      <a:ext cx="5939480" cy="1968500"/>
                     </a:xfrm>
                     <a:prstGeom prst="rect"/>
                     <a:ln/>
@@ -3985,7 +3985,7 @@
           <w:szCs w:val="28"/>
           <w:rtl w:val="0"/>
         </w:rPr>
-        <w:t xml:space="preserve">Кластеры ошибок совпадают ли с пиками нагрузки.</w:t>
+        <w:t xml:space="preserve">Кластеры ошибок совпадают с пиками нагрузки.</w:t>
       </w:r>
     </w:p>
     <w:p>
@@ -4040,14 +4040,14 @@
         </w:rPr>
         <w:drawing>
           <wp:inline distB="114300" distT="114300" distL="114300" distR="114300">
-            <wp:extent cx="5939480" cy="2933700"/>
+            <wp:extent cx="5939480" cy="2959100"/>
             <wp:effectExtent b="0" l="0" r="0" t="0"/>
-            <wp:docPr id="32" name="image34.png"/>
+            <wp:docPr id="24" name="image25.png"/>
             <a:graphic>
               <a:graphicData uri="http://schemas.openxmlformats.org/drawingml/2006/picture">
                 <pic:pic>
                   <pic:nvPicPr>
-                    <pic:cNvPr id="0" name="image34.png"/>
+                    <pic:cNvPr id="0" name="image25.png"/>
                     <pic:cNvPicPr preferRelativeResize="0"/>
                   </pic:nvPicPr>
                   <pic:blipFill>
@@ -4060,7 +4060,7 @@
                   <pic:spPr>
                     <a:xfrm>
                       <a:off x="0" y="0"/>
-                      <a:ext cx="5939480" cy="2933700"/>
+                      <a:ext cx="5939480" cy="2959100"/>
                     </a:xfrm>
                     <a:prstGeom prst="rect"/>
                     <a:ln/>
@@ -4165,14 +4165,14 @@
         </w:rPr>
         <w:drawing>
           <wp:inline distB="114300" distT="114300" distL="114300" distR="114300">
-            <wp:extent cx="5939480" cy="2933700"/>
+            <wp:extent cx="5939480" cy="2946400"/>
             <wp:effectExtent b="0" l="0" r="0" t="0"/>
-            <wp:docPr id="12" name="image11.png"/>
+            <wp:docPr id="4" name="image16.png"/>
             <a:graphic>
               <a:graphicData uri="http://schemas.openxmlformats.org/drawingml/2006/picture">
                 <pic:pic>
                   <pic:nvPicPr>
-                    <pic:cNvPr id="0" name="image11.png"/>
+                    <pic:cNvPr id="0" name="image16.png"/>
                     <pic:cNvPicPr preferRelativeResize="0"/>
                   </pic:nvPicPr>
                   <pic:blipFill>
@@ -4185,7 +4185,7 @@
                   <pic:spPr>
                     <a:xfrm>
                       <a:off x="0" y="0"/>
-                      <a:ext cx="5939480" cy="2933700"/>
+                      <a:ext cx="5939480" cy="2946400"/>
                     </a:xfrm>
                     <a:prstGeom prst="rect"/>
                     <a:ln/>
@@ -4291,14 +4291,14 @@
         </w:rPr>
         <w:drawing>
           <wp:inline distB="114300" distT="114300" distL="114300" distR="114300">
-            <wp:extent cx="5939480" cy="2933700"/>
+            <wp:extent cx="5939480" cy="2946400"/>
             <wp:effectExtent b="0" l="0" r="0" t="0"/>
-            <wp:docPr id="15" name="image15.png"/>
+            <wp:docPr id="1" name="image7.png"/>
             <a:graphic>
               <a:graphicData uri="http://schemas.openxmlformats.org/drawingml/2006/picture">
                 <pic:pic>
                   <pic:nvPicPr>
-                    <pic:cNvPr id="0" name="image15.png"/>
+                    <pic:cNvPr id="0" name="image7.png"/>
                     <pic:cNvPicPr preferRelativeResize="0"/>
                   </pic:nvPicPr>
                   <pic:blipFill>
@@ -4311,7 +4311,7 @@
                   <pic:spPr>
                     <a:xfrm>
                       <a:off x="0" y="0"/>
-                      <a:ext cx="5939480" cy="2933700"/>
+                      <a:ext cx="5939480" cy="2946400"/>
                     </a:xfrm>
                     <a:prstGeom prst="rect"/>
                     <a:ln/>
@@ -4452,12 +4452,12 @@
           <wp:inline distB="114300" distT="114300" distL="114300" distR="114300">
             <wp:extent cx="5939480" cy="2933700"/>
             <wp:effectExtent b="0" l="0" r="0" t="0"/>
-            <wp:docPr id="24" name="image25.png"/>
+            <wp:docPr id="23" name="image32.png"/>
             <a:graphic>
               <a:graphicData uri="http://schemas.openxmlformats.org/drawingml/2006/picture">
                 <pic:pic>
                   <pic:nvPicPr>
-                    <pic:cNvPr id="0" name="image25.png"/>
+                    <pic:cNvPr id="0" name="image32.png"/>
                     <pic:cNvPicPr preferRelativeResize="0"/>
                   </pic:nvPicPr>
                   <pic:blipFill>

</xml_diff>